<commit_message>
Update Python - Resumos e Anotações.docx
</commit_message>
<xml_diff>
--- a/Python - Resumos e Anotações.docx
+++ b/Python - Resumos e Anotações.docx
@@ -4828,7 +4828,172 @@
         <w:t xml:space="preserve"> (dicionários)</w:t>
       </w:r>
     </w:p>
-    <w:p/>
+    <w:p>
+      <w:r>
+        <w:t>Métodos úteis dos dicionários em Python</w:t>
+      </w:r>
+    </w:p>
+    <w:p>
+      <w:proofErr w:type="spellStart"/>
+      <w:r>
+        <w:rPr>
+          <w:b/>
+          <w:bCs/>
+        </w:rPr>
+        <w:t>len</w:t>
+      </w:r>
+      <w:proofErr w:type="spellEnd"/>
+      <w:r>
+        <w:t xml:space="preserve"> - quantas chaves</w:t>
+      </w:r>
+    </w:p>
+    <w:p>
+      <w:proofErr w:type="spellStart"/>
+      <w:r>
+        <w:rPr>
+          <w:b/>
+          <w:bCs/>
+        </w:rPr>
+        <w:t>keys</w:t>
+      </w:r>
+      <w:proofErr w:type="spellEnd"/>
+      <w:r>
+        <w:t xml:space="preserve"> - iterável com as chaves</w:t>
+      </w:r>
+    </w:p>
+    <w:p>
+      <w:proofErr w:type="spellStart"/>
+      <w:r>
+        <w:rPr>
+          <w:b/>
+          <w:bCs/>
+        </w:rPr>
+        <w:lastRenderedPageBreak/>
+        <w:t>values</w:t>
+      </w:r>
+      <w:proofErr w:type="spellEnd"/>
+      <w:r>
+        <w:t xml:space="preserve"> - iterável com os valores</w:t>
+      </w:r>
+    </w:p>
+    <w:p>
+      <w:proofErr w:type="spellStart"/>
+      <w:r>
+        <w:rPr>
+          <w:b/>
+          <w:bCs/>
+        </w:rPr>
+        <w:t>items</w:t>
+      </w:r>
+      <w:proofErr w:type="spellEnd"/>
+      <w:r>
+        <w:t xml:space="preserve"> - iterável com chaves e valores</w:t>
+      </w:r>
+    </w:p>
+    <w:p>
+      <w:proofErr w:type="spellStart"/>
+      <w:r>
+        <w:rPr>
+          <w:b/>
+          <w:bCs/>
+        </w:rPr>
+        <w:t>setdefault</w:t>
+      </w:r>
+      <w:proofErr w:type="spellEnd"/>
+      <w:r>
+        <w:t xml:space="preserve"> - adiciona valor se a chave não existe</w:t>
+      </w:r>
+    </w:p>
+    <w:p>
+      <w:proofErr w:type="spellStart"/>
+      <w:r>
+        <w:rPr>
+          <w:b/>
+          <w:bCs/>
+        </w:rPr>
+        <w:t>copy</w:t>
+      </w:r>
+      <w:proofErr w:type="spellEnd"/>
+      <w:r>
+        <w:t xml:space="preserve"> - retorna uma cópia rasa (</w:t>
+      </w:r>
+      <w:proofErr w:type="spellStart"/>
+      <w:r>
+        <w:t>shallow</w:t>
+      </w:r>
+      <w:proofErr w:type="spellEnd"/>
+      <w:r>
+        <w:t xml:space="preserve"> </w:t>
+      </w:r>
+      <w:proofErr w:type="spellStart"/>
+      <w:r>
+        <w:t>copy</w:t>
+      </w:r>
+      <w:proofErr w:type="spellEnd"/>
+      <w:r>
+        <w:t>)</w:t>
+      </w:r>
+    </w:p>
+    <w:p>
+      <w:proofErr w:type="spellStart"/>
+      <w:r>
+        <w:rPr>
+          <w:b/>
+          <w:bCs/>
+        </w:rPr>
+        <w:t>get</w:t>
+      </w:r>
+      <w:proofErr w:type="spellEnd"/>
+      <w:r>
+        <w:t xml:space="preserve"> - obtém uma chave</w:t>
+      </w:r>
+    </w:p>
+    <w:p>
+      <w:r>
+        <w:rPr>
+          <w:b/>
+          <w:bCs/>
+        </w:rPr>
+        <w:t>pop</w:t>
+      </w:r>
+      <w:r>
+        <w:t xml:space="preserve"> - Apaga um item com a chave especificada (</w:t>
+      </w:r>
+      <w:proofErr w:type="spellStart"/>
+      <w:r>
+        <w:t>del</w:t>
+      </w:r>
+      <w:proofErr w:type="spellEnd"/>
+      <w:r>
+        <w:t>)</w:t>
+      </w:r>
+    </w:p>
+    <w:p>
+      <w:proofErr w:type="spellStart"/>
+      <w:r>
+        <w:rPr>
+          <w:b/>
+          <w:bCs/>
+        </w:rPr>
+        <w:t>popitem</w:t>
+      </w:r>
+      <w:proofErr w:type="spellEnd"/>
+      <w:r>
+        <w:t xml:space="preserve"> - Apaga o último item adicionado</w:t>
+      </w:r>
+    </w:p>
+    <w:p>
+      <w:r>
+        <w:rPr>
+          <w:b/>
+          <w:bCs/>
+        </w:rPr>
+        <w:t>update</w:t>
+      </w:r>
+      <w:r>
+        <w:t xml:space="preserve"> - Atualiza um dicionário com outro</w:t>
+      </w:r>
+    </w:p>
     <w:p/>
     <w:p/>
     <w:sectPr>

</xml_diff>